<commit_message>
System Architecture (2nd Draft)
</commit_message>
<xml_diff>
--- a/System Architecture.docx
+++ b/System Architecture.docx
@@ -7,21 +7,173 @@
         <w:spacing w:line="480" w:lineRule="auto"/>
       </w:pPr>
       <w:r>
-        <w:t xml:space="preserve">The SuperRent system is </w:t>
-      </w:r>
-      <w:r>
-        <w:t xml:space="preserve">an application which is </w:t>
+        <w:t xml:space="preserve">The </w:t>
+      </w:r>
+      <w:proofErr w:type="spellStart"/>
+      <w:r>
+        <w:t>SuperRent</w:t>
+      </w:r>
+      <w:proofErr w:type="spellEnd"/>
+      <w:r>
+        <w:t xml:space="preserve"> system is </w:t>
+      </w:r>
+      <w:r>
+        <w:t>a</w:t>
+      </w:r>
+      <w:r>
+        <w:t xml:space="preserve"> web-based</w:t>
+      </w:r>
+      <w:r>
+        <w:t xml:space="preserve"> application which is </w:t>
       </w:r>
       <w:r>
         <w:t>designed upon</w:t>
+      </w:r>
+      <w:r>
+        <w:t xml:space="preserve"> a multi-layered architecture</w:t>
+      </w:r>
+      <w:r>
+        <w:t xml:space="preserve">. </w:t>
+      </w:r>
+      <w:r>
+        <w:t xml:space="preserve">The primary </w:t>
+      </w:r>
+      <w:r>
+        <w:t>functions, which are</w:t>
+      </w:r>
+      <w:r>
+        <w:t xml:space="preserve"> to buy and sell new or used cars, are handled by </w:t>
+      </w:r>
+      <w:r>
+        <w:t>a system divided into structure</w:t>
+      </w:r>
+      <w:r>
+        <w:t xml:space="preserve"> of five layers</w:t>
+      </w:r>
+      <w:r>
+        <w:t xml:space="preserve"> where the tasks to carry out these functions. </w:t>
+      </w:r>
+      <w:r>
+        <w:t>The User Interface wh</w:t>
+      </w:r>
+      <w:r>
+        <w:t>ere</w:t>
+      </w:r>
+      <w:r>
+        <w:t xml:space="preserve"> all users will commonly interact with</w:t>
+      </w:r>
+      <w:r>
+        <w:t xml:space="preserve"> the application</w:t>
+      </w:r>
+      <w:r>
+        <w:t xml:space="preserve">. </w:t>
+      </w:r>
+      <w:r>
+        <w:t xml:space="preserve">An </w:t>
+      </w:r>
+      <w:r>
+        <w:t xml:space="preserve">Application layer which handles </w:t>
+      </w:r>
+      <w:r>
+        <w:t>what</w:t>
+      </w:r>
+      <w:r>
+        <w:t xml:space="preserve"> primary </w:t>
+      </w:r>
+      <w:r>
+        <w:t xml:space="preserve">functions </w:t>
+      </w:r>
+      <w:r>
+        <w:t>needs</w:t>
+      </w:r>
+      <w:r>
+        <w:t xml:space="preserve"> to be carried ou</w:t>
+      </w:r>
+      <w:r>
+        <w:t>t dependent</w:t>
+      </w:r>
+      <w:r>
+        <w:t xml:space="preserve"> upon what the user needs.</w:t>
+      </w:r>
+      <w:r>
+        <w:t xml:space="preserve"> </w:t>
+      </w:r>
+      <w:r>
+        <w:t xml:space="preserve">The </w:t>
+      </w:r>
+      <w:r>
+        <w:t>Business layer track</w:t>
+      </w:r>
+      <w:r>
+        <w:t>s</w:t>
+      </w:r>
+      <w:r>
+        <w:t xml:space="preserve"> financial transactions and figures</w:t>
+      </w:r>
+      <w:r>
+        <w:t xml:space="preserve"> when car sales or rentals are made</w:t>
+      </w:r>
+      <w:r>
+        <w:t xml:space="preserve">. The Data access layer to handle the </w:t>
+      </w:r>
+      <w:r>
+        <w:t>information flow between the application and the database. Finally there is the Database layer, which is responsible for</w:t>
+      </w:r>
+      <w:r>
+        <w:t xml:space="preserve"> storing information regarding customers, employees, car inventory, </w:t>
+      </w:r>
+      <w:r>
+        <w:t>car pricing, and rental rates.</w:t>
+      </w:r>
+      <w:r>
+        <w:t xml:space="preserve">  </w:t>
+      </w:r>
+      <w:r>
+        <w:t xml:space="preserve"> </w:t>
+      </w:r>
+      <w:r>
+        <w:t xml:space="preserve">Utilising </w:t>
+      </w:r>
+      <w:r>
+        <w:t>agile</w:t>
+      </w:r>
+      <w:r>
+        <w:t xml:space="preserve"> development</w:t>
+      </w:r>
+      <w:r>
+        <w:t xml:space="preserve"> and following the established architecture</w:t>
+      </w:r>
+      <w:r>
+        <w:t>,</w:t>
+      </w:r>
+      <w:r>
+        <w:t xml:space="preserve"> the developers can</w:t>
+      </w:r>
+      <w:r>
+        <w:t xml:space="preserve"> </w:t>
+      </w:r>
+      <w:r>
+        <w:t>ensure</w:t>
       </w:r>
       <w:bookmarkStart w:id="0" w:name="_GoBack"/>
       <w:bookmarkEnd w:id="0"/>
       <w:r>
-        <w:t xml:space="preserve"> a multi-layered architecture</w:t>
-      </w:r>
-      <w:r>
-        <w:t xml:space="preserve">. The applications main functions are </w:t>
+        <w:t xml:space="preserve"> </w:t>
+      </w:r>
+      <w:r>
+        <w:t>every</w:t>
+      </w:r>
+      <w:r>
+        <w:t xml:space="preserve"> project</w:t>
+      </w:r>
+      <w:r>
+        <w:t xml:space="preserve"> iteration is capable of </w:t>
+      </w:r>
+      <w:r>
+        <w:t xml:space="preserve">carrying out </w:t>
+      </w:r>
+      <w:r>
+        <w:t>the system’s main functions.</w:t>
       </w:r>
     </w:p>
     <w:sectPr>

</xml_diff>